<commit_message>
Poprawki dokumentu prostego kalkulatora konsolowego
</commit_message>
<xml_diff>
--- a/Prosty kalkulator konsolowy/Prosty kalkulator konsolowy.docx
+++ b/Prosty kalkulator konsolowy/Prosty kalkulator konsolowy.docx
@@ -33,7 +33,23 @@
         <w:t>wybieramy</w:t>
       </w:r>
       <w:r>
-        <w:t xml:space="preserve"> aplikację konsolową (.NET Framework). Wprowad</w:t>
+        <w:t xml:space="preserve"> </w:t>
+      </w:r>
+      <w:proofErr w:type="spellStart"/>
+      <w:r>
+        <w:t>Console</w:t>
+      </w:r>
+      <w:proofErr w:type="spellEnd"/>
+      <w:r>
+        <w:t xml:space="preserve"> </w:t>
+      </w:r>
+      <w:proofErr w:type="spellStart"/>
+      <w:r>
+        <w:t>App</w:t>
+      </w:r>
+      <w:proofErr w:type="spellEnd"/>
+      <w:r>
+        <w:t xml:space="preserve"> (.NET Framework). Wprowad</w:t>
       </w:r>
       <w:r>
         <w:t>zamy</w:t>
@@ -951,7 +967,10 @@
       </w:pPr>
       <w:r>
         <w:lastRenderedPageBreak/>
-        <w:t xml:space="preserve">3. W klasie </w:t>
+        <w:t>4</w:t>
+      </w:r>
+      <w:r>
+        <w:t xml:space="preserve">. W klasie </w:t>
       </w:r>
       <w:proofErr w:type="spellStart"/>
       <w:r>
@@ -2616,7 +2635,10 @@
         <w:spacing w:after="0"/>
       </w:pPr>
       <w:r>
-        <w:t xml:space="preserve">4. W klasie </w:t>
+        <w:t>5</w:t>
+      </w:r>
+      <w:r>
+        <w:t xml:space="preserve">. W klasie </w:t>
       </w:r>
       <w:proofErr w:type="spellStart"/>
       <w:r>
@@ -2774,7 +2796,7 @@
           <w:sz w:val="19"/>
           <w:szCs w:val="19"/>
         </w:rPr>
-        <w:t>5</w:t>
+        <w:t>6</w:t>
       </w:r>
       <w:r>
         <w:rPr>
@@ -2816,6 +2838,15 @@
         <w:t>Calculator</w:t>
       </w:r>
       <w:proofErr w:type="spellEnd"/>
+      <w:r>
+        <w:rPr>
+          <w:rFonts w:ascii="Consolas" w:hAnsi="Consolas" w:cs="Consolas"/>
+          <w:color w:val="000000"/>
+          <w:sz w:val="19"/>
+          <w:szCs w:val="19"/>
+        </w:rPr>
+        <w:t>.</w:t>
+      </w:r>
     </w:p>
     <w:p>
       <w:pPr>
@@ -3039,7 +3070,13 @@
         <w:spacing w:after="0"/>
       </w:pPr>
       <w:r>
-        <w:t>6. Program uruchamiamy przyciskiem Start</w:t>
+        <w:t>7</w:t>
+      </w:r>
+      <w:r>
+        <w:t>. Program uruchamiamy przyciskiem Start</w:t>
+      </w:r>
+      <w:r>
+        <w:t>.</w:t>
       </w:r>
     </w:p>
     <w:p>
@@ -3123,12 +3160,19 @@
       </w:pPr>
       <w:r>
         <w:lastRenderedPageBreak/>
-        <w:t>7. Wynik końcowy</w:t>
-      </w:r>
-    </w:p>
-    <w:p>
-      <w:pPr>
-        <w:spacing w:after="0"/>
+        <w:t>8</w:t>
+      </w:r>
+      <w:r>
+        <w:t>. Wynik końcowy</w:t>
+      </w:r>
+      <w:r>
+        <w:t>.</w:t>
+      </w:r>
+    </w:p>
+    <w:p>
+      <w:pPr>
+        <w:spacing w:after="0"/>
+        <w:jc w:val="center"/>
       </w:pPr>
       <w:r>
         <w:rPr>

</xml_diff>